<commit_message>
[questions modifiés] zboubidou modifié
</commit_message>
<xml_diff>
--- a/questions/Github.docx
+++ b/questions/Github.docx
@@ -20,6 +20,14 @@
         <w:t>Github</w:t>
       </w:r>
       <w:proofErr w:type="spellEnd"/>
+      <w:r>
+        <w:rPr>
+          <w:rFonts w:ascii="Arial" w:hAnsi="Arial" w:cs="Arial"/>
+          <w:sz w:val="32"/>
+          <w:szCs w:val="32"/>
+        </w:rPr>
+        <w:t xml:space="preserve"> ZBOUBIDOUUUUUUUUU</w:t>
+      </w:r>
     </w:p>
     <w:p>
       <w:pPr>
@@ -612,7 +620,25 @@
           <w:sz w:val="24"/>
           <w:szCs w:val="24"/>
         </w:rPr>
-        <w:t>Après avoir ajouter : commit et push !!!</w:t>
+        <w:t xml:space="preserve">Après avoir </w:t>
+      </w:r>
+      <w:proofErr w:type="gramStart"/>
+      <w:r>
+        <w:rPr>
+          <w:rFonts w:ascii="Arial" w:hAnsi="Arial" w:cs="Arial"/>
+          <w:sz w:val="24"/>
+          <w:szCs w:val="24"/>
+        </w:rPr>
+        <w:t>ajouter</w:t>
+      </w:r>
+      <w:proofErr w:type="gramEnd"/>
+      <w:r>
+        <w:rPr>
+          <w:rFonts w:ascii="Arial" w:hAnsi="Arial" w:cs="Arial"/>
+          <w:sz w:val="24"/>
+          <w:szCs w:val="24"/>
+        </w:rPr>
+        <w:t> : commit et push !!!</w:t>
       </w:r>
     </w:p>
     <w:p>

</xml_diff>

<commit_message>
[correction de bug] bug
</commit_message>
<xml_diff>
--- a/questions/Github.docx
+++ b/questions/Github.docx
@@ -20,6 +20,14 @@
         <w:t>Github</w:t>
       </w:r>
       <w:proofErr w:type="spellEnd"/>
+      <w:r>
+        <w:rPr>
+          <w:rFonts w:ascii="Arial" w:hAnsi="Arial" w:cs="Arial"/>
+          <w:sz w:val="32"/>
+          <w:szCs w:val="32"/>
+        </w:rPr>
+        <w:t xml:space="preserve"> ZBOUBIDOUUUUUUUUU</w:t>
+      </w:r>
     </w:p>
     <w:p>
       <w:pPr>
@@ -612,7 +620,25 @@
           <w:sz w:val="24"/>
           <w:szCs w:val="24"/>
         </w:rPr>
-        <w:t>Après avoir ajouter : commit et push !!!</w:t>
+        <w:t xml:space="preserve">Après avoir </w:t>
+      </w:r>
+      <w:proofErr w:type="gramStart"/>
+      <w:r>
+        <w:rPr>
+          <w:rFonts w:ascii="Arial" w:hAnsi="Arial" w:cs="Arial"/>
+          <w:sz w:val="24"/>
+          <w:szCs w:val="24"/>
+        </w:rPr>
+        <w:t>ajouter</w:t>
+      </w:r>
+      <w:proofErr w:type="gramEnd"/>
+      <w:r>
+        <w:rPr>
+          <w:rFonts w:ascii="Arial" w:hAnsi="Arial" w:cs="Arial"/>
+          <w:sz w:val="24"/>
+          <w:szCs w:val="24"/>
+        </w:rPr>
+        <w:t> : commit et push !!!</w:t>
       </w:r>
     </w:p>
     <w:p>

</xml_diff>